<commit_message>
zalozenia inz, stowrzenie projektu na zaliczenie grafiki
</commit_message>
<xml_diff>
--- a/Semestr 6/PRAKTYKI/DLA MNIE/Filip Mystek_PRAKTYKI.docx
+++ b/Semestr 6/PRAKTYKI/DLA MNIE/Filip Mystek_PRAKTYKI.docx
@@ -161,7 +161,193 @@
           <w:sz w:val="24"/>
           <w:szCs w:val="24"/>
         </w:rPr>
-        <w:t xml:space="preserve">, </w:t>
+        <w:t xml:space="preserve">, i testowaniu skomplikowanych </w:t>
+      </w:r>
+      <w:r>
+        <w:rPr>
+          <w:rFonts w:ascii="Times New Roman" w:hAnsi="Times New Roman" w:cs="Times New Roman"/>
+          <w:sz w:val="24"/>
+          <w:szCs w:val="24"/>
+        </w:rPr>
+        <w:t>systemów</w:t>
+      </w:r>
+      <w:r>
+        <w:rPr>
+          <w:rFonts w:ascii="Times New Roman" w:hAnsi="Times New Roman" w:cs="Times New Roman"/>
+          <w:sz w:val="24"/>
+          <w:szCs w:val="24"/>
+        </w:rPr>
+        <w:t xml:space="preserve"> informatycznych w postaci </w:t>
+      </w:r>
+      <w:r>
+        <w:rPr>
+          <w:rFonts w:ascii="Times New Roman" w:hAnsi="Times New Roman" w:cs="Times New Roman"/>
+          <w:sz w:val="24"/>
+          <w:szCs w:val="24"/>
+        </w:rPr>
+        <w:t>symulatorów</w:t>
+      </w:r>
+      <w:r>
+        <w:rPr>
+          <w:rFonts w:ascii="Times New Roman" w:hAnsi="Times New Roman" w:cs="Times New Roman"/>
+          <w:sz w:val="24"/>
+          <w:szCs w:val="24"/>
+        </w:rPr>
+        <w:t xml:space="preserve"> i </w:t>
+      </w:r>
+      <w:proofErr w:type="spellStart"/>
+      <w:r>
+        <w:rPr>
+          <w:rFonts w:ascii="Times New Roman" w:hAnsi="Times New Roman" w:cs="Times New Roman"/>
+          <w:sz w:val="24"/>
+          <w:szCs w:val="24"/>
+        </w:rPr>
+        <w:t>trenażerow</w:t>
+      </w:r>
+      <w:proofErr w:type="spellEnd"/>
+      <w:r>
+        <w:rPr>
+          <w:rFonts w:ascii="Times New Roman" w:hAnsi="Times New Roman" w:cs="Times New Roman"/>
+          <w:sz w:val="24"/>
+          <w:szCs w:val="24"/>
+        </w:rPr>
+        <w:t xml:space="preserve"> dla ośrodków szkoleniowych Wojska Polskiego. Do moich </w:t>
+      </w:r>
+      <w:r>
+        <w:rPr>
+          <w:rFonts w:ascii="Times New Roman" w:hAnsi="Times New Roman" w:cs="Times New Roman"/>
+          <w:sz w:val="24"/>
+          <w:szCs w:val="24"/>
+        </w:rPr>
+        <w:t>obowiązków</w:t>
+      </w:r>
+      <w:r>
+        <w:rPr>
+          <w:rFonts w:ascii="Times New Roman" w:hAnsi="Times New Roman" w:cs="Times New Roman"/>
+          <w:sz w:val="24"/>
+          <w:szCs w:val="24"/>
+        </w:rPr>
+        <w:t xml:space="preserve"> należały przygotowanie działających modeli, scenariuszy, pojazdów, </w:t>
+      </w:r>
+      <w:r>
+        <w:rPr>
+          <w:rFonts w:ascii="Times New Roman" w:hAnsi="Times New Roman" w:cs="Times New Roman"/>
+          <w:sz w:val="24"/>
+          <w:szCs w:val="24"/>
+        </w:rPr>
+        <w:t>postaci</w:t>
+      </w:r>
+      <w:r>
+        <w:rPr>
+          <w:rFonts w:ascii="Times New Roman" w:hAnsi="Times New Roman" w:cs="Times New Roman"/>
+          <w:sz w:val="24"/>
+          <w:szCs w:val="24"/>
+        </w:rPr>
+        <w:t xml:space="preserve"> w silniku </w:t>
+      </w:r>
+      <w:proofErr w:type="spellStart"/>
+      <w:r>
+        <w:rPr>
+          <w:rFonts w:ascii="Times New Roman" w:hAnsi="Times New Roman" w:cs="Times New Roman"/>
+          <w:sz w:val="24"/>
+          <w:szCs w:val="24"/>
+        </w:rPr>
+        <w:t>Virual</w:t>
+      </w:r>
+      <w:proofErr w:type="spellEnd"/>
+      <w:r>
+        <w:rPr>
+          <w:rFonts w:ascii="Times New Roman" w:hAnsi="Times New Roman" w:cs="Times New Roman"/>
+          <w:sz w:val="24"/>
+          <w:szCs w:val="24"/>
+        </w:rPr>
+        <w:t xml:space="preserve"> </w:t>
+      </w:r>
+      <w:proofErr w:type="spellStart"/>
+      <w:r>
+        <w:rPr>
+          <w:rFonts w:ascii="Times New Roman" w:hAnsi="Times New Roman" w:cs="Times New Roman"/>
+          <w:sz w:val="24"/>
+          <w:szCs w:val="24"/>
+        </w:rPr>
+        <w:t>Battlespac</w:t>
+      </w:r>
+      <w:r>
+        <w:rPr>
+          <w:rFonts w:ascii="Times New Roman" w:hAnsi="Times New Roman" w:cs="Times New Roman"/>
+          <w:sz w:val="24"/>
+          <w:szCs w:val="24"/>
+        </w:rPr>
+        <w:t>e</w:t>
+      </w:r>
+      <w:proofErr w:type="spellEnd"/>
+      <w:r>
+        <w:rPr>
+          <w:rFonts w:ascii="Times New Roman" w:hAnsi="Times New Roman" w:cs="Times New Roman"/>
+          <w:sz w:val="24"/>
+          <w:szCs w:val="24"/>
+        </w:rPr>
+        <w:t xml:space="preserve"> 3 (vbs3)</w:t>
+      </w:r>
+      <w:r>
+        <w:rPr>
+          <w:rFonts w:ascii="Times New Roman" w:hAnsi="Times New Roman" w:cs="Times New Roman"/>
+          <w:sz w:val="24"/>
+          <w:szCs w:val="24"/>
+        </w:rPr>
+        <w:t xml:space="preserve">, jak również implementacje różnych problemów w Unity oraz </w:t>
+      </w:r>
+      <w:proofErr w:type="spellStart"/>
+      <w:r>
+        <w:rPr>
+          <w:rFonts w:ascii="Times New Roman" w:hAnsi="Times New Roman" w:cs="Times New Roman"/>
+          <w:sz w:val="24"/>
+          <w:szCs w:val="24"/>
+        </w:rPr>
+        <w:t>UnrealEngine</w:t>
+      </w:r>
+      <w:proofErr w:type="spellEnd"/>
+      <w:r>
+        <w:rPr>
+          <w:rFonts w:ascii="Times New Roman" w:hAnsi="Times New Roman" w:cs="Times New Roman"/>
+          <w:sz w:val="24"/>
+          <w:szCs w:val="24"/>
+        </w:rPr>
+        <w:t xml:space="preserve"> 4. W których do opisania </w:t>
+      </w:r>
+      <w:r>
+        <w:rPr>
+          <w:rFonts w:ascii="Times New Roman" w:hAnsi="Times New Roman" w:cs="Times New Roman"/>
+          <w:sz w:val="24"/>
+          <w:szCs w:val="24"/>
+        </w:rPr>
+        <w:t>wcześniej</w:t>
+      </w:r>
+      <w:r>
+        <w:rPr>
+          <w:rFonts w:ascii="Times New Roman" w:hAnsi="Times New Roman" w:cs="Times New Roman"/>
+          <w:sz w:val="24"/>
+          <w:szCs w:val="24"/>
+        </w:rPr>
+        <w:t xml:space="preserve"> wymienionych czynności używam języka: dla VBS3 - </w:t>
+      </w:r>
+      <w:proofErr w:type="spellStart"/>
+      <w:r>
+        <w:rPr>
+          <w:rFonts w:ascii="Times New Roman" w:hAnsi="Times New Roman" w:cs="Times New Roman"/>
+          <w:sz w:val="24"/>
+          <w:szCs w:val="24"/>
+        </w:rPr>
+        <w:t>sqf</w:t>
+      </w:r>
+      <w:proofErr w:type="spellEnd"/>
+      <w:r>
+        <w:rPr>
+          <w:rFonts w:ascii="Times New Roman" w:hAnsi="Times New Roman" w:cs="Times New Roman"/>
+          <w:sz w:val="24"/>
+          <w:szCs w:val="24"/>
+        </w:rPr>
+        <w:t xml:space="preserve"> (język skryptowy stworzony na rzecz silnika), C# w silni</w:t>
       </w:r>
       <w:bookmarkStart w:id="0" w:name="_GoBack"/>
       <w:bookmarkEnd w:id="0"/>
@@ -171,39 +357,7 @@
           <w:sz w:val="24"/>
           <w:szCs w:val="24"/>
         </w:rPr>
-        <w:t xml:space="preserve">i testowaniu skomplikowanych </w:t>
-      </w:r>
-      <w:r>
-        <w:rPr>
-          <w:rFonts w:ascii="Times New Roman" w:hAnsi="Times New Roman" w:cs="Times New Roman"/>
-          <w:sz w:val="24"/>
-          <w:szCs w:val="24"/>
-        </w:rPr>
-        <w:t>systemów</w:t>
-      </w:r>
-      <w:r>
-        <w:rPr>
-          <w:rFonts w:ascii="Times New Roman" w:hAnsi="Times New Roman" w:cs="Times New Roman"/>
-          <w:sz w:val="24"/>
-          <w:szCs w:val="24"/>
-        </w:rPr>
-        <w:t xml:space="preserve"> informatycznych w postaci </w:t>
-      </w:r>
-      <w:r>
-        <w:rPr>
-          <w:rFonts w:ascii="Times New Roman" w:hAnsi="Times New Roman" w:cs="Times New Roman"/>
-          <w:sz w:val="24"/>
-          <w:szCs w:val="24"/>
-        </w:rPr>
-        <w:t>symulatorów</w:t>
-      </w:r>
-      <w:r>
-        <w:rPr>
-          <w:rFonts w:ascii="Times New Roman" w:hAnsi="Times New Roman" w:cs="Times New Roman"/>
-          <w:sz w:val="24"/>
-          <w:szCs w:val="24"/>
-        </w:rPr>
-        <w:t xml:space="preserve"> i </w:t>
+        <w:t>ku Unity oraz c++/</w:t>
       </w:r>
       <w:proofErr w:type="spellStart"/>
       <w:r>
@@ -212,7 +366,7 @@
           <w:sz w:val="24"/>
           <w:szCs w:val="24"/>
         </w:rPr>
-        <w:t>trenażerow</w:t>
+        <w:t>blueprint</w:t>
       </w:r>
       <w:proofErr w:type="spellEnd"/>
       <w:r>
@@ -221,39 +375,7 @@
           <w:sz w:val="24"/>
           <w:szCs w:val="24"/>
         </w:rPr>
-        <w:t xml:space="preserve"> dla ośrodków szkoleniowych Wojska Polskiego. Do moich </w:t>
-      </w:r>
-      <w:r>
-        <w:rPr>
-          <w:rFonts w:ascii="Times New Roman" w:hAnsi="Times New Roman" w:cs="Times New Roman"/>
-          <w:sz w:val="24"/>
-          <w:szCs w:val="24"/>
-        </w:rPr>
-        <w:t>obowiązków</w:t>
-      </w:r>
-      <w:r>
-        <w:rPr>
-          <w:rFonts w:ascii="Times New Roman" w:hAnsi="Times New Roman" w:cs="Times New Roman"/>
-          <w:sz w:val="24"/>
-          <w:szCs w:val="24"/>
-        </w:rPr>
-        <w:t xml:space="preserve"> należały przygotowanie działających modeli, scenariuszy, pojazdów, </w:t>
-      </w:r>
-      <w:r>
-        <w:rPr>
-          <w:rFonts w:ascii="Times New Roman" w:hAnsi="Times New Roman" w:cs="Times New Roman"/>
-          <w:sz w:val="24"/>
-          <w:szCs w:val="24"/>
-        </w:rPr>
-        <w:t>postaci</w:t>
-      </w:r>
-      <w:r>
-        <w:rPr>
-          <w:rFonts w:ascii="Times New Roman" w:hAnsi="Times New Roman" w:cs="Times New Roman"/>
-          <w:sz w:val="24"/>
-          <w:szCs w:val="24"/>
-        </w:rPr>
-        <w:t xml:space="preserve"> w silniku </w:t>
+        <w:t xml:space="preserve"> dla </w:t>
       </w:r>
       <w:proofErr w:type="spellStart"/>
       <w:r>
@@ -262,7 +384,7 @@
           <w:sz w:val="24"/>
           <w:szCs w:val="24"/>
         </w:rPr>
-        <w:t>Virual</w:t>
+        <w:t>UnrealEngine</w:t>
       </w:r>
       <w:proofErr w:type="spellEnd"/>
       <w:r>
@@ -271,131 +393,39 @@
           <w:sz w:val="24"/>
           <w:szCs w:val="24"/>
         </w:rPr>
-        <w:t xml:space="preserve"> </w:t>
-      </w:r>
-      <w:proofErr w:type="spellStart"/>
-      <w:r>
-        <w:rPr>
-          <w:rFonts w:ascii="Times New Roman" w:hAnsi="Times New Roman" w:cs="Times New Roman"/>
-          <w:sz w:val="24"/>
-          <w:szCs w:val="24"/>
-        </w:rPr>
-        <w:t>Battlespace</w:t>
-      </w:r>
-      <w:proofErr w:type="spellEnd"/>
-      <w:r>
-        <w:rPr>
-          <w:rFonts w:ascii="Times New Roman" w:hAnsi="Times New Roman" w:cs="Times New Roman"/>
-          <w:sz w:val="24"/>
-          <w:szCs w:val="24"/>
-        </w:rPr>
-        <w:t xml:space="preserve"> 3 (vbs3) , jak również implementacje różnych problemów w Unity oraz </w:t>
-      </w:r>
-      <w:proofErr w:type="spellStart"/>
-      <w:r>
-        <w:rPr>
-          <w:rFonts w:ascii="Times New Roman" w:hAnsi="Times New Roman" w:cs="Times New Roman"/>
-          <w:sz w:val="24"/>
-          <w:szCs w:val="24"/>
-        </w:rPr>
-        <w:t>UnrealEngine</w:t>
-      </w:r>
-      <w:proofErr w:type="spellEnd"/>
-      <w:r>
-        <w:rPr>
-          <w:rFonts w:ascii="Times New Roman" w:hAnsi="Times New Roman" w:cs="Times New Roman"/>
-          <w:sz w:val="24"/>
-          <w:szCs w:val="24"/>
-        </w:rPr>
-        <w:t xml:space="preserve"> 4. W których do opisania </w:t>
-      </w:r>
-      <w:r>
-        <w:rPr>
-          <w:rFonts w:ascii="Times New Roman" w:hAnsi="Times New Roman" w:cs="Times New Roman"/>
-          <w:sz w:val="24"/>
-          <w:szCs w:val="24"/>
-        </w:rPr>
-        <w:t>wcześniej</w:t>
-      </w:r>
-      <w:r>
-        <w:rPr>
-          <w:rFonts w:ascii="Times New Roman" w:hAnsi="Times New Roman" w:cs="Times New Roman"/>
-          <w:sz w:val="24"/>
-          <w:szCs w:val="24"/>
-        </w:rPr>
-        <w:t xml:space="preserve"> wymienionych czynności używam języka: dla VBS3 - </w:t>
-      </w:r>
-      <w:proofErr w:type="spellStart"/>
-      <w:r>
-        <w:rPr>
-          <w:rFonts w:ascii="Times New Roman" w:hAnsi="Times New Roman" w:cs="Times New Roman"/>
-          <w:sz w:val="24"/>
-          <w:szCs w:val="24"/>
-        </w:rPr>
-        <w:t>sqf</w:t>
-      </w:r>
-      <w:proofErr w:type="spellEnd"/>
-      <w:r>
-        <w:rPr>
-          <w:rFonts w:ascii="Times New Roman" w:hAnsi="Times New Roman" w:cs="Times New Roman"/>
-          <w:sz w:val="24"/>
-          <w:szCs w:val="24"/>
-        </w:rPr>
-        <w:t xml:space="preserve"> (język skryptowy stworzony na rzecz silnika), C# w silniku Unity oraz c++/</w:t>
-      </w:r>
-      <w:proofErr w:type="spellStart"/>
-      <w:r>
-        <w:rPr>
-          <w:rFonts w:ascii="Times New Roman" w:hAnsi="Times New Roman" w:cs="Times New Roman"/>
-          <w:sz w:val="24"/>
-          <w:szCs w:val="24"/>
-        </w:rPr>
-        <w:t>blueprint</w:t>
-      </w:r>
-      <w:proofErr w:type="spellEnd"/>
-      <w:r>
-        <w:rPr>
-          <w:rFonts w:ascii="Times New Roman" w:hAnsi="Times New Roman" w:cs="Times New Roman"/>
-          <w:sz w:val="24"/>
-          <w:szCs w:val="24"/>
-        </w:rPr>
-        <w:t xml:space="preserve"> dla </w:t>
-      </w:r>
-      <w:proofErr w:type="spellStart"/>
-      <w:r>
-        <w:rPr>
-          <w:rFonts w:ascii="Times New Roman" w:hAnsi="Times New Roman" w:cs="Times New Roman"/>
-          <w:sz w:val="24"/>
-          <w:szCs w:val="24"/>
-        </w:rPr>
-        <w:t>UnrealEngine</w:t>
-      </w:r>
-      <w:proofErr w:type="spellEnd"/>
-      <w:r>
-        <w:rPr>
-          <w:rFonts w:ascii="Times New Roman" w:hAnsi="Times New Roman" w:cs="Times New Roman"/>
-          <w:sz w:val="24"/>
-          <w:szCs w:val="24"/>
-        </w:rPr>
         <w:t xml:space="preserve"> 4. Po przygotowaniu do moich obowiązku należy </w:t>
       </w:r>
-      <w:proofErr w:type="spellStart"/>
-      <w:r>
-        <w:rPr>
-          <w:rFonts w:ascii="Times New Roman" w:hAnsi="Times New Roman" w:cs="Times New Roman"/>
-          <w:sz w:val="24"/>
-          <w:szCs w:val="24"/>
-        </w:rPr>
-        <w:t>wstepne</w:t>
-      </w:r>
-      <w:proofErr w:type="spellEnd"/>
-      <w:r>
-        <w:rPr>
-          <w:rFonts w:ascii="Times New Roman" w:hAnsi="Times New Roman" w:cs="Times New Roman"/>
-          <w:sz w:val="24"/>
-          <w:szCs w:val="24"/>
-        </w:rPr>
-        <w:t xml:space="preserve"> przetestowanie mojej pracy, a </w:t>
+      <w:r>
+        <w:rPr>
+          <w:rFonts w:ascii="Times New Roman" w:hAnsi="Times New Roman" w:cs="Times New Roman"/>
+          <w:sz w:val="24"/>
+          <w:szCs w:val="24"/>
+        </w:rPr>
+        <w:t>wstępne</w:t>
+      </w:r>
+      <w:r>
+        <w:rPr>
+          <w:rFonts w:ascii="Times New Roman" w:hAnsi="Times New Roman" w:cs="Times New Roman"/>
+          <w:sz w:val="24"/>
+          <w:szCs w:val="24"/>
+        </w:rPr>
+        <w:t xml:space="preserve"> przetestowanie </w:t>
+      </w:r>
+      <w:r>
+        <w:rPr>
+          <w:rFonts w:ascii="Times New Roman" w:hAnsi="Times New Roman" w:cs="Times New Roman"/>
+          <w:sz w:val="24"/>
+          <w:szCs w:val="24"/>
+        </w:rPr>
+        <w:t>wykonywanej</w:t>
+      </w:r>
+      <w:r>
+        <w:rPr>
+          <w:rFonts w:ascii="Times New Roman" w:hAnsi="Times New Roman" w:cs="Times New Roman"/>
+          <w:sz w:val="24"/>
+          <w:szCs w:val="24"/>
+        </w:rPr>
+        <w:t xml:space="preserve"> pracy, a </w:t>
       </w:r>
       <w:r>
         <w:rPr>
@@ -548,15 +578,31 @@
           <w:sz w:val="24"/>
           <w:szCs w:val="24"/>
         </w:rPr>
-        <w:t xml:space="preserve"> może być symulator SK-1 pluton. </w:t>
-      </w:r>
-      <w:r>
-        <w:rPr>
-          <w:rFonts w:ascii="Times New Roman" w:hAnsi="Times New Roman" w:cs="Times New Roman"/>
-          <w:sz w:val="24"/>
-          <w:szCs w:val="24"/>
-        </w:rPr>
-        <w:t xml:space="preserve">Który posiada: </w:t>
+        <w:t xml:space="preserve"> może być symulator SK-1 pluton,</w:t>
+      </w:r>
+      <w:r>
+        <w:rPr>
+          <w:rFonts w:ascii="Times New Roman" w:hAnsi="Times New Roman" w:cs="Times New Roman"/>
+          <w:sz w:val="24"/>
+          <w:szCs w:val="24"/>
+        </w:rPr>
+        <w:t xml:space="preserve"> </w:t>
+      </w:r>
+      <w:r>
+        <w:rPr>
+          <w:rFonts w:ascii="Times New Roman" w:hAnsi="Times New Roman" w:cs="Times New Roman"/>
+          <w:sz w:val="24"/>
+          <w:szCs w:val="24"/>
+        </w:rPr>
+        <w:t>k</w:t>
+      </w:r>
+      <w:r>
+        <w:rPr>
+          <w:rFonts w:ascii="Times New Roman" w:hAnsi="Times New Roman" w:cs="Times New Roman"/>
+          <w:sz w:val="24"/>
+          <w:szCs w:val="24"/>
+        </w:rPr>
+        <w:t xml:space="preserve">tóry posiada: </w:t>
       </w:r>
     </w:p>
     <w:p>
@@ -618,6 +664,24 @@
         </w:rPr>
         <w:lastRenderedPageBreak/>
         <w:t>symulacji, np. SK-1 Pluton. Szczególnie istotną cechą modułu SKMB jest możliwość dokładnego odwzorowania warunków panujących w wieży zarówno poprzez pełne odwzorowanie wnętrza wieży, imitację kompletnego jej wyposażenia oraz zastosowanie platformy ruchowej.</w:t>
+      </w:r>
+    </w:p>
+    <w:p>
+      <w:pPr>
+        <w:spacing w:after="0"/>
+        <w:rPr>
+          <w:rFonts w:ascii="Times New Roman" w:hAnsi="Times New Roman" w:cs="Times New Roman"/>
+          <w:sz w:val="24"/>
+          <w:szCs w:val="24"/>
+        </w:rPr>
+      </w:pPr>
+      <w:r>
+        <w:rPr>
+          <w:rFonts w:ascii="Times New Roman" w:hAnsi="Times New Roman" w:cs="Times New Roman"/>
+          <w:sz w:val="24"/>
+          <w:szCs w:val="24"/>
+        </w:rPr>
+        <w:t>Opisane wyżej moduły plus nieopisany moduł instruktora są łączone w 1 symulator który jest w pełni zsynchronizowany. Dodatkowo symulator umożliwia połączenie kilku stanowisk w grze sieciowej.</w:t>
       </w:r>
     </w:p>
     <w:sectPr>

</xml_diff>